<commit_message>
criando banco de dados
</commit_message>
<xml_diff>
--- a/Aula 03 Cadastrando Clientes.docx
+++ b/Aula 03 Cadastrando Clientes.docx
@@ -15,7 +15,23 @@
         <w:t>a ordem</w:t>
       </w:r>
       <w:r>
-        <w:t xml:space="preserve"> que o framework vai entender. Ele vai acessar a nossa rota através do arquivo web.php na passa “routes”, onde </w:t>
+        <w:t xml:space="preserve"> que o framework vai entender. Ele vai acessar a nossa rota através do arquivo </w:t>
+      </w:r>
+      <w:proofErr w:type="spellStart"/>
+      <w:r>
+        <w:t>web.php</w:t>
+      </w:r>
+      <w:proofErr w:type="spellEnd"/>
+      <w:r>
+        <w:t xml:space="preserve"> na passa “</w:t>
+      </w:r>
+      <w:proofErr w:type="spellStart"/>
+      <w:r>
+        <w:t>routes</w:t>
+      </w:r>
+      <w:proofErr w:type="spellEnd"/>
+      <w:r>
+        <w:t xml:space="preserve">”, onde </w:t>
       </w:r>
       <w:r>
         <w:t>estarão</w:t>
@@ -90,13 +106,47 @@
       <w:r>
         <w:t xml:space="preserve">Para criar o controlador usaremos o comando: </w:t>
       </w:r>
-      <w:r>
-        <w:t>php artisan make:controller ClienteController</w:t>
-      </w:r>
-    </w:p>
-    <w:p>
-      <w:r>
-        <w:t>Que estará na pasta app\http\controller.</w:t>
+      <w:proofErr w:type="spellStart"/>
+      <w:r>
+        <w:t>php</w:t>
+      </w:r>
+      <w:proofErr w:type="spellEnd"/>
+      <w:r>
+        <w:t xml:space="preserve"> </w:t>
+      </w:r>
+      <w:proofErr w:type="spellStart"/>
+      <w:r>
+        <w:t>artisan</w:t>
+      </w:r>
+      <w:proofErr w:type="spellEnd"/>
+      <w:r>
+        <w:t xml:space="preserve"> </w:t>
+      </w:r>
+      <w:proofErr w:type="spellStart"/>
+      <w:r>
+        <w:t>make:controller</w:t>
+      </w:r>
+      <w:proofErr w:type="spellEnd"/>
+      <w:r>
+        <w:t xml:space="preserve"> </w:t>
+      </w:r>
+      <w:proofErr w:type="spellStart"/>
+      <w:r>
+        <w:t>ClienteController</w:t>
+      </w:r>
+      <w:proofErr w:type="spellEnd"/>
+    </w:p>
+    <w:p>
+      <w:r>
+        <w:t>Que estará na pasta app\http\</w:t>
+      </w:r>
+      <w:proofErr w:type="spellStart"/>
+      <w:r>
+        <w:t>controller</w:t>
+      </w:r>
+      <w:proofErr w:type="spellEnd"/>
+      <w:r>
+        <w:t>.</w:t>
       </w:r>
     </w:p>
     <w:p/>
@@ -136,6 +186,8 @@
       <w:r>
         <w:t xml:space="preserve">  </w:t>
       </w:r>
+      <w:proofErr w:type="spellStart"/>
+      <w:proofErr w:type="gramStart"/>
       <w:r>
         <w:rPr>
           <w:rFonts w:ascii="Consolas" w:eastAsia="Times New Roman" w:hAnsi="Consolas" w:cs="Times New Roman"/>
@@ -146,6 +198,7 @@
         </w:rPr>
         <w:t>Route</w:t>
       </w:r>
+      <w:proofErr w:type="spellEnd"/>
       <w:r>
         <w:rPr>
           <w:rFonts w:ascii="Consolas" w:eastAsia="Times New Roman" w:hAnsi="Consolas" w:cs="Times New Roman"/>
@@ -156,6 +209,8 @@
         </w:rPr>
         <w:t>::</w:t>
       </w:r>
+      <w:proofErr w:type="spellStart"/>
+      <w:proofErr w:type="gramEnd"/>
       <w:r>
         <w:rPr>
           <w:rFonts w:ascii="Consolas" w:eastAsia="Times New Roman" w:hAnsi="Consolas" w:cs="Times New Roman"/>
@@ -166,6 +221,7 @@
         </w:rPr>
         <w:t>get</w:t>
       </w:r>
+      <w:proofErr w:type="spellEnd"/>
       <w:r>
         <w:rPr>
           <w:rFonts w:ascii="Consolas" w:eastAsia="Times New Roman" w:hAnsi="Consolas" w:cs="Times New Roman"/>
@@ -196,6 +252,7 @@
         </w:rPr>
         <w:t>,[</w:t>
       </w:r>
+      <w:proofErr w:type="spellStart"/>
       <w:r>
         <w:rPr>
           <w:rFonts w:ascii="Consolas" w:eastAsia="Times New Roman" w:hAnsi="Consolas" w:cs="Times New Roman"/>
@@ -206,6 +263,7 @@
         </w:rPr>
         <w:t>ClienteController</w:t>
       </w:r>
+      <w:proofErr w:type="spellEnd"/>
       <w:r>
         <w:rPr>
           <w:rFonts w:ascii="Consolas" w:eastAsia="Times New Roman" w:hAnsi="Consolas" w:cs="Times New Roman"/>
@@ -216,6 +274,7 @@
         </w:rPr>
         <w:t>::</w:t>
       </w:r>
+      <w:proofErr w:type="spellStart"/>
       <w:r>
         <w:rPr>
           <w:rFonts w:ascii="Consolas" w:eastAsia="Times New Roman" w:hAnsi="Consolas" w:cs="Times New Roman"/>
@@ -226,6 +285,7 @@
         </w:rPr>
         <w:t>class</w:t>
       </w:r>
+      <w:proofErr w:type="spellEnd"/>
       <w:r>
         <w:rPr>
           <w:rFonts w:ascii="Consolas" w:eastAsia="Times New Roman" w:hAnsi="Consolas" w:cs="Times New Roman"/>
@@ -244,7 +304,29 @@
           <w:szCs w:val="21"/>
           <w:lang w:eastAsia="pt-BR"/>
         </w:rPr>
-        <w:t>'create'</w:t>
+        <w:t>'</w:t>
+      </w:r>
+      <w:proofErr w:type="spellStart"/>
+      <w:r>
+        <w:rPr>
+          <w:rFonts w:ascii="Consolas" w:eastAsia="Times New Roman" w:hAnsi="Consolas" w:cs="Times New Roman"/>
+          <w:color w:val="CE9178"/>
+          <w:sz w:val="21"/>
+          <w:szCs w:val="21"/>
+          <w:lang w:eastAsia="pt-BR"/>
+        </w:rPr>
+        <w:t>create</w:t>
+      </w:r>
+      <w:proofErr w:type="spellEnd"/>
+      <w:r>
+        <w:rPr>
+          <w:rFonts w:ascii="Consolas" w:eastAsia="Times New Roman" w:hAnsi="Consolas" w:cs="Times New Roman"/>
+          <w:color w:val="CE9178"/>
+          <w:sz w:val="21"/>
+          <w:szCs w:val="21"/>
+          <w:lang w:eastAsia="pt-BR"/>
+        </w:rPr>
+        <w:t>'</w:t>
       </w:r>
       <w:r>
         <w:rPr>
@@ -301,14 +383,36 @@
         <w:rPr>
           <w:shd w:val="clear" w:color="auto" w:fill="FFFFFF" w:themeFill="background1"/>
         </w:rPr>
-        <w:t xml:space="preserve">em web.php o caminho que nesse caso é </w:t>
-      </w:r>
+        <w:t xml:space="preserve">em </w:t>
+      </w:r>
+      <w:proofErr w:type="spellStart"/>
       <w:r>
         <w:rPr>
           <w:shd w:val="clear" w:color="auto" w:fill="FFFFFF" w:themeFill="background1"/>
         </w:rPr>
+        <w:t>web.php</w:t>
+      </w:r>
+      <w:proofErr w:type="spellEnd"/>
+      <w:r>
+        <w:rPr>
+          <w:shd w:val="clear" w:color="auto" w:fill="FFFFFF" w:themeFill="background1"/>
+        </w:rPr>
+        <w:t xml:space="preserve"> o caminho que nesse caso </w:t>
+      </w:r>
+      <w:proofErr w:type="gramStart"/>
+      <w:r>
+        <w:rPr>
+          <w:shd w:val="clear" w:color="auto" w:fill="FFFFFF" w:themeFill="background1"/>
+        </w:rPr>
+        <w:t xml:space="preserve">é </w:t>
+      </w:r>
+      <w:r>
+        <w:rPr>
+          <w:shd w:val="clear" w:color="auto" w:fill="FFFFFF" w:themeFill="background1"/>
+        </w:rPr>
         <w:t>:</w:t>
       </w:r>
+      <w:proofErr w:type="gramEnd"/>
     </w:p>
     <w:p>
       <w:pPr>
@@ -345,6 +449,7 @@
         </w:rPr>
         <w:t xml:space="preserve">  </w:t>
       </w:r>
+      <w:proofErr w:type="gramStart"/>
       <w:r>
         <w:rPr>
           <w:rFonts w:ascii="Consolas" w:eastAsia="Times New Roman" w:hAnsi="Consolas" w:cs="Times New Roman"/>
@@ -375,8 +480,42 @@
           <w:szCs w:val="21"/>
           <w:lang w:eastAsia="pt-BR"/>
         </w:rPr>
-        <w:t>App\Http\Controllers\</w:t>
-      </w:r>
+        <w:t>App</w:t>
+      </w:r>
+      <w:proofErr w:type="gramEnd"/>
+      <w:r>
+        <w:rPr>
+          <w:rFonts w:ascii="Consolas" w:eastAsia="Times New Roman" w:hAnsi="Consolas" w:cs="Times New Roman"/>
+          <w:color w:val="D4D4D4"/>
+          <w:sz w:val="21"/>
+          <w:szCs w:val="21"/>
+          <w:lang w:eastAsia="pt-BR"/>
+        </w:rPr>
+        <w:t>\Http\</w:t>
+      </w:r>
+      <w:proofErr w:type="spellStart"/>
+      <w:r>
+        <w:rPr>
+          <w:rFonts w:ascii="Consolas" w:eastAsia="Times New Roman" w:hAnsi="Consolas" w:cs="Times New Roman"/>
+          <w:color w:val="D4D4D4"/>
+          <w:sz w:val="21"/>
+          <w:szCs w:val="21"/>
+          <w:lang w:eastAsia="pt-BR"/>
+        </w:rPr>
+        <w:t>Controllers</w:t>
+      </w:r>
+      <w:proofErr w:type="spellEnd"/>
+      <w:r>
+        <w:rPr>
+          <w:rFonts w:ascii="Consolas" w:eastAsia="Times New Roman" w:hAnsi="Consolas" w:cs="Times New Roman"/>
+          <w:color w:val="D4D4D4"/>
+          <w:sz w:val="21"/>
+          <w:szCs w:val="21"/>
+          <w:lang w:eastAsia="pt-BR"/>
+        </w:rPr>
+        <w:t>\</w:t>
+      </w:r>
+      <w:proofErr w:type="spellStart"/>
       <w:r>
         <w:rPr>
           <w:rFonts w:ascii="Consolas" w:eastAsia="Times New Roman" w:hAnsi="Consolas" w:cs="Times New Roman"/>
@@ -387,6 +526,7 @@
         </w:rPr>
         <w:t>ClienteController</w:t>
       </w:r>
+      <w:proofErr w:type="spellEnd"/>
       <w:r>
         <w:rPr>
           <w:rFonts w:ascii="Consolas" w:eastAsia="Times New Roman" w:hAnsi="Consolas" w:cs="Times New Roman"/>
@@ -401,7 +541,15 @@
     <w:p/>
     <w:p>
       <w:r>
-        <w:t xml:space="preserve">Como padrão do laravel o nome da minha rota será “create”, pois esta rota estará mandando para um cadastro. </w:t>
+        <w:t>Como padrão do laravel o nome da minha rota será “</w:t>
+      </w:r>
+      <w:proofErr w:type="spellStart"/>
+      <w:r>
+        <w:t>create</w:t>
+      </w:r>
+      <w:proofErr w:type="spellEnd"/>
+      <w:r>
+        <w:t xml:space="preserve">”, pois esta rota estará mandando para um cadastro. </w:t>
       </w:r>
     </w:p>
     <w:p/>
@@ -410,16 +558,42 @@
         <w:t>Então</w:t>
       </w:r>
       <w:r>
-        <w:t xml:space="preserve"> esse Create</w:t>
-      </w:r>
+        <w:t xml:space="preserve"> esse </w:t>
+      </w:r>
+      <w:proofErr w:type="spellStart"/>
+      <w:r>
+        <w:t>Create</w:t>
+      </w:r>
+      <w:proofErr w:type="spellEnd"/>
       <w:r>
         <w:t xml:space="preserve"> está no meu</w:t>
       </w:r>
       <w:r>
-        <w:t xml:space="preserve"> ClienteController</w:t>
-      </w:r>
-      <w:r>
-        <w:t>, e vamos criar nossa public function.</w:t>
+        <w:t xml:space="preserve"> </w:t>
+      </w:r>
+      <w:proofErr w:type="spellStart"/>
+      <w:r>
+        <w:t>ClienteController</w:t>
+      </w:r>
+      <w:proofErr w:type="spellEnd"/>
+      <w:r>
+        <w:t xml:space="preserve">, e vamos criar nossa </w:t>
+      </w:r>
+      <w:proofErr w:type="spellStart"/>
+      <w:r>
+        <w:t>public</w:t>
+      </w:r>
+      <w:proofErr w:type="spellEnd"/>
+      <w:r>
+        <w:t xml:space="preserve"> </w:t>
+      </w:r>
+      <w:proofErr w:type="spellStart"/>
+      <w:r>
+        <w:t>function</w:t>
+      </w:r>
+      <w:proofErr w:type="spellEnd"/>
+      <w:r>
+        <w:t>.</w:t>
       </w:r>
     </w:p>
     <w:p>
@@ -442,8 +616,20 @@
           <w:szCs w:val="21"/>
           <w:lang w:eastAsia="pt-BR"/>
         </w:rPr>
-        <w:t>&lt;?php</w:t>
-      </w:r>
+        <w:t>&lt;?</w:t>
+      </w:r>
+      <w:proofErr w:type="spellStart"/>
+      <w:r>
+        <w:rPr>
+          <w:rFonts w:ascii="Consolas" w:eastAsia="Times New Roman" w:hAnsi="Consolas" w:cs="Times New Roman"/>
+          <w:color w:val="569CD6"/>
+          <w:sz w:val="21"/>
+          <w:szCs w:val="21"/>
+          <w:lang w:eastAsia="pt-BR"/>
+        </w:rPr>
+        <w:t>php</w:t>
+      </w:r>
+      <w:proofErr w:type="spellEnd"/>
     </w:p>
     <w:p>
       <w:pPr>
@@ -470,6 +656,7 @@
           <w:lang w:eastAsia="pt-BR"/>
         </w:rPr>
       </w:pPr>
+      <w:proofErr w:type="spellStart"/>
       <w:r>
         <w:rPr>
           <w:rFonts w:ascii="Consolas" w:eastAsia="Times New Roman" w:hAnsi="Consolas" w:cs="Times New Roman"/>
@@ -480,6 +667,7 @@
         </w:rPr>
         <w:t>namespace</w:t>
       </w:r>
+      <w:proofErr w:type="spellEnd"/>
       <w:r>
         <w:rPr>
           <w:rFonts w:ascii="Consolas" w:eastAsia="Times New Roman" w:hAnsi="Consolas" w:cs="Times New Roman"/>
@@ -498,8 +686,20 @@
           <w:szCs w:val="21"/>
           <w:lang w:eastAsia="pt-BR"/>
         </w:rPr>
-        <w:t>App\Http\Controllers</w:t>
-      </w:r>
+        <w:t>App\Http\</w:t>
+      </w:r>
+      <w:proofErr w:type="spellStart"/>
+      <w:r>
+        <w:rPr>
+          <w:rFonts w:ascii="Consolas" w:eastAsia="Times New Roman" w:hAnsi="Consolas" w:cs="Times New Roman"/>
+          <w:color w:val="4EC9B0"/>
+          <w:sz w:val="21"/>
+          <w:szCs w:val="21"/>
+          <w:lang w:eastAsia="pt-BR"/>
+        </w:rPr>
+        <w:t>Controllers</w:t>
+      </w:r>
+      <w:proofErr w:type="spellEnd"/>
       <w:r>
         <w:rPr>
           <w:rFonts w:ascii="Consolas" w:eastAsia="Times New Roman" w:hAnsi="Consolas" w:cs="Times New Roman"/>
@@ -554,8 +754,31 @@
           <w:szCs w:val="21"/>
           <w:lang w:eastAsia="pt-BR"/>
         </w:rPr>
-        <w:t xml:space="preserve"> App\Http\Controllers\</w:t>
-      </w:r>
+        <w:t xml:space="preserve"> App\Http\</w:t>
+      </w:r>
+      <w:proofErr w:type="spellStart"/>
+      <w:r>
+        <w:rPr>
+          <w:rFonts w:ascii="Consolas" w:eastAsia="Times New Roman" w:hAnsi="Consolas" w:cs="Times New Roman"/>
+          <w:color w:val="D4D4D4"/>
+          <w:sz w:val="21"/>
+          <w:szCs w:val="21"/>
+          <w:lang w:eastAsia="pt-BR"/>
+        </w:rPr>
+        <w:t>Controllers</w:t>
+      </w:r>
+      <w:proofErr w:type="spellEnd"/>
+      <w:r>
+        <w:rPr>
+          <w:rFonts w:ascii="Consolas" w:eastAsia="Times New Roman" w:hAnsi="Consolas" w:cs="Times New Roman"/>
+          <w:color w:val="D4D4D4"/>
+          <w:sz w:val="21"/>
+          <w:szCs w:val="21"/>
+          <w:lang w:eastAsia="pt-BR"/>
+        </w:rPr>
+        <w:t>\</w:t>
+      </w:r>
+      <w:proofErr w:type="spellStart"/>
       <w:r>
         <w:rPr>
           <w:rFonts w:ascii="Consolas" w:eastAsia="Times New Roman" w:hAnsi="Consolas" w:cs="Times New Roman"/>
@@ -566,6 +789,7 @@
         </w:rPr>
         <w:t>Controller</w:t>
       </w:r>
+      <w:proofErr w:type="spellEnd"/>
       <w:r>
         <w:rPr>
           <w:rFonts w:ascii="Consolas" w:eastAsia="Times New Roman" w:hAnsi="Consolas" w:cs="Times New Roman"/>
@@ -607,8 +831,31 @@
           <w:szCs w:val="21"/>
           <w:lang w:eastAsia="pt-BR"/>
         </w:rPr>
-        <w:t xml:space="preserve"> Illuminate\Http\</w:t>
-      </w:r>
+        <w:t xml:space="preserve"> </w:t>
+      </w:r>
+      <w:proofErr w:type="spellStart"/>
+      <w:r>
+        <w:rPr>
+          <w:rFonts w:ascii="Consolas" w:eastAsia="Times New Roman" w:hAnsi="Consolas" w:cs="Times New Roman"/>
+          <w:color w:val="D4D4D4"/>
+          <w:sz w:val="21"/>
+          <w:szCs w:val="21"/>
+          <w:lang w:eastAsia="pt-BR"/>
+        </w:rPr>
+        <w:t>Illuminate</w:t>
+      </w:r>
+      <w:proofErr w:type="spellEnd"/>
+      <w:r>
+        <w:rPr>
+          <w:rFonts w:ascii="Consolas" w:eastAsia="Times New Roman" w:hAnsi="Consolas" w:cs="Times New Roman"/>
+          <w:color w:val="D4D4D4"/>
+          <w:sz w:val="21"/>
+          <w:szCs w:val="21"/>
+          <w:lang w:eastAsia="pt-BR"/>
+        </w:rPr>
+        <w:t>\Http\</w:t>
+      </w:r>
+      <w:proofErr w:type="spellStart"/>
       <w:r>
         <w:rPr>
           <w:rFonts w:ascii="Consolas" w:eastAsia="Times New Roman" w:hAnsi="Consolas" w:cs="Times New Roman"/>
@@ -619,6 +866,7 @@
         </w:rPr>
         <w:t>Request</w:t>
       </w:r>
+      <w:proofErr w:type="spellEnd"/>
       <w:r>
         <w:rPr>
           <w:rFonts w:ascii="Consolas" w:eastAsia="Times New Roman" w:hAnsi="Consolas" w:cs="Times New Roman"/>
@@ -655,6 +903,7 @@
           <w:lang w:eastAsia="pt-BR"/>
         </w:rPr>
       </w:pPr>
+      <w:proofErr w:type="spellStart"/>
       <w:r>
         <w:rPr>
           <w:rFonts w:ascii="Consolas" w:eastAsia="Times New Roman" w:hAnsi="Consolas" w:cs="Times New Roman"/>
@@ -665,6 +914,7 @@
         </w:rPr>
         <w:t>class</w:t>
       </w:r>
+      <w:proofErr w:type="spellEnd"/>
       <w:r>
         <w:rPr>
           <w:rFonts w:ascii="Consolas" w:eastAsia="Times New Roman" w:hAnsi="Consolas" w:cs="Times New Roman"/>
@@ -675,6 +925,7 @@
         </w:rPr>
         <w:t xml:space="preserve"> </w:t>
       </w:r>
+      <w:proofErr w:type="spellStart"/>
       <w:r>
         <w:rPr>
           <w:rFonts w:ascii="Consolas" w:eastAsia="Times New Roman" w:hAnsi="Consolas" w:cs="Times New Roman"/>
@@ -685,6 +936,7 @@
         </w:rPr>
         <w:t>ClienteController</w:t>
       </w:r>
+      <w:proofErr w:type="spellEnd"/>
       <w:r>
         <w:rPr>
           <w:rFonts w:ascii="Consolas" w:eastAsia="Times New Roman" w:hAnsi="Consolas" w:cs="Times New Roman"/>
@@ -695,6 +947,7 @@
         </w:rPr>
         <w:t xml:space="preserve"> </w:t>
       </w:r>
+      <w:proofErr w:type="spellStart"/>
       <w:r>
         <w:rPr>
           <w:rFonts w:ascii="Consolas" w:eastAsia="Times New Roman" w:hAnsi="Consolas" w:cs="Times New Roman"/>
@@ -705,6 +958,7 @@
         </w:rPr>
         <w:t>extends</w:t>
       </w:r>
+      <w:proofErr w:type="spellEnd"/>
       <w:r>
         <w:rPr>
           <w:rFonts w:ascii="Consolas" w:eastAsia="Times New Roman" w:hAnsi="Consolas" w:cs="Times New Roman"/>
@@ -715,6 +969,7 @@
         </w:rPr>
         <w:t xml:space="preserve"> </w:t>
       </w:r>
+      <w:proofErr w:type="spellStart"/>
       <w:r>
         <w:rPr>
           <w:rFonts w:ascii="Consolas" w:eastAsia="Times New Roman" w:hAnsi="Consolas" w:cs="Times New Roman"/>
@@ -725,6 +980,7 @@
         </w:rPr>
         <w:t>Controller</w:t>
       </w:r>
+      <w:proofErr w:type="spellEnd"/>
     </w:p>
     <w:p>
       <w:pPr>
@@ -772,6 +1028,7 @@
         </w:rPr>
         <w:t xml:space="preserve">    </w:t>
       </w:r>
+      <w:proofErr w:type="spellStart"/>
       <w:r>
         <w:rPr>
           <w:rFonts w:ascii="Consolas" w:eastAsia="Times New Roman" w:hAnsi="Consolas" w:cs="Times New Roman"/>
@@ -782,6 +1039,7 @@
         </w:rPr>
         <w:t>public</w:t>
       </w:r>
+      <w:proofErr w:type="spellEnd"/>
       <w:r>
         <w:rPr>
           <w:rFonts w:ascii="Consolas" w:eastAsia="Times New Roman" w:hAnsi="Consolas" w:cs="Times New Roman"/>
@@ -792,6 +1050,7 @@
         </w:rPr>
         <w:t xml:space="preserve"> </w:t>
       </w:r>
+      <w:proofErr w:type="spellStart"/>
       <w:r>
         <w:rPr>
           <w:rFonts w:ascii="Consolas" w:eastAsia="Times New Roman" w:hAnsi="Consolas" w:cs="Times New Roman"/>
@@ -802,6 +1061,7 @@
         </w:rPr>
         <w:t>function</w:t>
       </w:r>
+      <w:proofErr w:type="spellEnd"/>
       <w:r>
         <w:rPr>
           <w:rFonts w:ascii="Consolas" w:eastAsia="Times New Roman" w:hAnsi="Consolas" w:cs="Times New Roman"/>
@@ -812,6 +1072,8 @@
         </w:rPr>
         <w:t xml:space="preserve"> </w:t>
       </w:r>
+      <w:proofErr w:type="spellStart"/>
+      <w:proofErr w:type="gramStart"/>
       <w:r>
         <w:rPr>
           <w:rFonts w:ascii="Consolas" w:eastAsia="Times New Roman" w:hAnsi="Consolas" w:cs="Times New Roman"/>
@@ -822,15 +1084,27 @@
         </w:rPr>
         <w:t>create</w:t>
       </w:r>
-      <w:r>
-        <w:rPr>
-          <w:rFonts w:ascii="Consolas" w:eastAsia="Times New Roman" w:hAnsi="Consolas" w:cs="Times New Roman"/>
-          <w:color w:val="D4D4D4"/>
-          <w:sz w:val="21"/>
-          <w:szCs w:val="21"/>
-          <w:lang w:eastAsia="pt-BR"/>
-        </w:rPr>
-        <w:t>(){</w:t>
+      <w:proofErr w:type="spellEnd"/>
+      <w:r>
+        <w:rPr>
+          <w:rFonts w:ascii="Consolas" w:eastAsia="Times New Roman" w:hAnsi="Consolas" w:cs="Times New Roman"/>
+          <w:color w:val="D4D4D4"/>
+          <w:sz w:val="21"/>
+          <w:szCs w:val="21"/>
+          <w:lang w:eastAsia="pt-BR"/>
+        </w:rPr>
+        <w:t>(</w:t>
+      </w:r>
+      <w:proofErr w:type="gramEnd"/>
+      <w:r>
+        <w:rPr>
+          <w:rFonts w:ascii="Consolas" w:eastAsia="Times New Roman" w:hAnsi="Consolas" w:cs="Times New Roman"/>
+          <w:color w:val="D4D4D4"/>
+          <w:sz w:val="21"/>
+          <w:szCs w:val="21"/>
+          <w:lang w:eastAsia="pt-BR"/>
+        </w:rPr>
+        <w:t>){</w:t>
       </w:r>
     </w:p>
     <w:p>
@@ -855,6 +1129,7 @@
         </w:rPr>
         <w:t xml:space="preserve">        </w:t>
       </w:r>
+      <w:proofErr w:type="spellStart"/>
       <w:r>
         <w:rPr>
           <w:rFonts w:ascii="Consolas" w:eastAsia="Times New Roman" w:hAnsi="Consolas" w:cs="Times New Roman"/>
@@ -865,6 +1140,7 @@
         </w:rPr>
         <w:t>return</w:t>
       </w:r>
+      <w:proofErr w:type="spellEnd"/>
       <w:r>
         <w:rPr>
           <w:rFonts w:ascii="Consolas" w:eastAsia="Times New Roman" w:hAnsi="Consolas" w:cs="Times New Roman"/>
@@ -875,6 +1151,7 @@
         </w:rPr>
         <w:t xml:space="preserve"> </w:t>
       </w:r>
+      <w:proofErr w:type="spellStart"/>
       <w:r>
         <w:rPr>
           <w:rFonts w:ascii="Consolas" w:eastAsia="Times New Roman" w:hAnsi="Consolas" w:cs="Times New Roman"/>
@@ -885,6 +1162,7 @@
         </w:rPr>
         <w:t>view</w:t>
       </w:r>
+      <w:proofErr w:type="spellEnd"/>
       <w:r>
         <w:rPr>
           <w:rFonts w:ascii="Consolas" w:eastAsia="Times New Roman" w:hAnsi="Consolas" w:cs="Times New Roman"/>
@@ -903,7 +1181,31 @@
           <w:szCs w:val="21"/>
           <w:lang w:eastAsia="pt-BR"/>
         </w:rPr>
-        <w:t>'cliente.cadastrar'</w:t>
+        <w:t>'</w:t>
+      </w:r>
+      <w:proofErr w:type="spellStart"/>
+      <w:proofErr w:type="gramStart"/>
+      <w:r>
+        <w:rPr>
+          <w:rFonts w:ascii="Consolas" w:eastAsia="Times New Roman" w:hAnsi="Consolas" w:cs="Times New Roman"/>
+          <w:color w:val="CE9178"/>
+          <w:sz w:val="21"/>
+          <w:szCs w:val="21"/>
+          <w:lang w:eastAsia="pt-BR"/>
+        </w:rPr>
+        <w:t>cliente.cadastrar</w:t>
+      </w:r>
+      <w:proofErr w:type="spellEnd"/>
+      <w:proofErr w:type="gramEnd"/>
+      <w:r>
+        <w:rPr>
+          <w:rFonts w:ascii="Consolas" w:eastAsia="Times New Roman" w:hAnsi="Consolas" w:cs="Times New Roman"/>
+          <w:color w:val="CE9178"/>
+          <w:sz w:val="21"/>
+          <w:szCs w:val="21"/>
+          <w:lang w:eastAsia="pt-BR"/>
+        </w:rPr>
+        <w:t>'</w:t>
       </w:r>
       <w:r>
         <w:rPr>
@@ -982,23 +1284,59 @@
     </w:p>
     <w:p>
       <w:r>
-        <w:t>Então será redirecionado para a view cliente.cadastrar</w:t>
-      </w:r>
-    </w:p>
-    <w:p>
-      <w:r>
-        <w:t xml:space="preserve">Que estará na pasta que criaremos em view, </w:t>
+        <w:t xml:space="preserve">Então será redirecionado para a </w:t>
+      </w:r>
+      <w:proofErr w:type="spellStart"/>
+      <w:r>
+        <w:t>view</w:t>
+      </w:r>
+      <w:proofErr w:type="spellEnd"/>
+      <w:r>
+        <w:t xml:space="preserve"> </w:t>
+      </w:r>
+      <w:proofErr w:type="spellStart"/>
+      <w:proofErr w:type="gramStart"/>
+      <w:r>
+        <w:t>cliente.cadastrar</w:t>
+      </w:r>
+      <w:proofErr w:type="spellEnd"/>
+      <w:proofErr w:type="gramEnd"/>
+    </w:p>
+    <w:p>
+      <w:r>
+        <w:t xml:space="preserve">Que estará na pasta que criaremos em </w:t>
+      </w:r>
+      <w:proofErr w:type="spellStart"/>
+      <w:r>
+        <w:t>view</w:t>
+      </w:r>
+      <w:proofErr w:type="spellEnd"/>
+      <w:r>
+        <w:t xml:space="preserve">, </w:t>
       </w:r>
       <w:r>
         <w:t>n</w:t>
       </w:r>
       <w:r>
-        <w:t>a pasta clientes e o arquivo cadastrar.blade.php</w:t>
-      </w:r>
-    </w:p>
-    <w:p>
-      <w:r>
-        <w:t>Com o conteúdo h1 para visualizarmos na tela se esta funcionado.</w:t>
+        <w:t xml:space="preserve">a pasta clientes e o arquivo </w:t>
+      </w:r>
+      <w:proofErr w:type="spellStart"/>
+      <w:r>
+        <w:t>cadastrar.blade.php</w:t>
+      </w:r>
+      <w:proofErr w:type="spellEnd"/>
+    </w:p>
+    <w:p>
+      <w:r>
+        <w:t xml:space="preserve">Com o conteúdo h1 para visualizarmos na tela se </w:t>
+      </w:r>
+      <w:proofErr w:type="gramStart"/>
+      <w:r>
+        <w:t>esta</w:t>
+      </w:r>
+      <w:proofErr w:type="gramEnd"/>
+      <w:r>
+        <w:t xml:space="preserve"> funcionado.</w:t>
       </w:r>
     </w:p>
     <w:p>
@@ -1136,8 +1474,13 @@
     </w:p>
     <w:p>
       <w:r>
-        <w:t>Formulário usando bootstrap</w:t>
-      </w:r>
+        <w:t xml:space="preserve">Formulário usando </w:t>
+      </w:r>
+      <w:proofErr w:type="spellStart"/>
+      <w:r>
+        <w:t>bootstrap</w:t>
+      </w:r>
+      <w:proofErr w:type="spellEnd"/>
     </w:p>
     <w:p>
       <w:r>
@@ -1410,6 +1753,194 @@
         </w:drawing>
       </w:r>
     </w:p>
+    <w:p>
+      <w:r>
+        <w:t xml:space="preserve">Agora iremos criar uma função em </w:t>
+      </w:r>
+      <w:proofErr w:type="spellStart"/>
+      <w:r>
+        <w:t>clientecontroller</w:t>
+      </w:r>
+      <w:proofErr w:type="spellEnd"/>
+      <w:r>
+        <w:t xml:space="preserve"> </w:t>
+      </w:r>
+    </w:p>
+    <w:p>
+      <w:r>
+        <w:rPr>
+          <w:noProof/>
+        </w:rPr>
+        <w:drawing>
+          <wp:inline distT="0" distB="0" distL="0" distR="0" wp14:anchorId="0CD6C362" wp14:editId="5C46D971">
+            <wp:extent cx="5723301" cy="2545492"/>
+            <wp:effectExtent l="0" t="0" r="0" b="7620"/>
+            <wp:docPr id="10" name="Imagem 10"/>
+            <wp:cNvGraphicFramePr>
+              <a:graphicFrameLocks xmlns:a="http://schemas.openxmlformats.org/drawingml/2006/main" noChangeAspect="1"/>
+            </wp:cNvGraphicFramePr>
+            <a:graphic xmlns:a="http://schemas.openxmlformats.org/drawingml/2006/main">
+              <a:graphicData uri="http://schemas.openxmlformats.org/drawingml/2006/picture">
+                <pic:pic xmlns:pic="http://schemas.openxmlformats.org/drawingml/2006/picture">
+                  <pic:nvPicPr>
+                    <pic:cNvPr id="1" name=""/>
+                    <pic:cNvPicPr/>
+                  </pic:nvPicPr>
+                  <pic:blipFill>
+                    <a:blip r:embed="rId14"/>
+                    <a:stretch>
+                      <a:fillRect/>
+                    </a:stretch>
+                  </pic:blipFill>
+                  <pic:spPr>
+                    <a:xfrm>
+                      <a:off x="0" y="0"/>
+                      <a:ext cx="5747392" cy="2556207"/>
+                    </a:xfrm>
+                    <a:prstGeom prst="rect">
+                      <a:avLst/>
+                    </a:prstGeom>
+                  </pic:spPr>
+                </pic:pic>
+              </a:graphicData>
+            </a:graphic>
+          </wp:inline>
+        </w:drawing>
+      </w:r>
+    </w:p>
+    <w:p>
+      <w:r>
+        <w:t xml:space="preserve">e em seguida criar nosso </w:t>
+      </w:r>
+      <w:proofErr w:type="spellStart"/>
+      <w:proofErr w:type="gramStart"/>
+      <w:r>
+        <w:t>cliente.model</w:t>
+      </w:r>
+      <w:proofErr w:type="spellEnd"/>
+      <w:proofErr w:type="gramEnd"/>
+      <w:r>
+        <w:t xml:space="preserve"> para estar fazendo a integração com o banco de dados.</w:t>
+      </w:r>
+    </w:p>
+    <w:p>
+      <w:r>
+        <w:rPr>
+          <w:noProof/>
+        </w:rPr>
+        <w:drawing>
+          <wp:inline distT="0" distB="0" distL="0" distR="0" wp14:anchorId="67CF6FD9" wp14:editId="14D69856">
+            <wp:extent cx="5731510" cy="875665"/>
+            <wp:effectExtent l="0" t="0" r="2540" b="635"/>
+            <wp:docPr id="11" name="Imagem 11"/>
+            <wp:cNvGraphicFramePr>
+              <a:graphicFrameLocks xmlns:a="http://schemas.openxmlformats.org/drawingml/2006/main" noChangeAspect="1"/>
+            </wp:cNvGraphicFramePr>
+            <a:graphic xmlns:a="http://schemas.openxmlformats.org/drawingml/2006/main">
+              <a:graphicData uri="http://schemas.openxmlformats.org/drawingml/2006/picture">
+                <pic:pic xmlns:pic="http://schemas.openxmlformats.org/drawingml/2006/picture">
+                  <pic:nvPicPr>
+                    <pic:cNvPr id="1" name=""/>
+                    <pic:cNvPicPr/>
+                  </pic:nvPicPr>
+                  <pic:blipFill>
+                    <a:blip r:embed="rId15"/>
+                    <a:stretch>
+                      <a:fillRect/>
+                    </a:stretch>
+                  </pic:blipFill>
+                  <pic:spPr>
+                    <a:xfrm>
+                      <a:off x="0" y="0"/>
+                      <a:ext cx="5731510" cy="875665"/>
+                    </a:xfrm>
+                    <a:prstGeom prst="rect">
+                      <a:avLst/>
+                    </a:prstGeom>
+                  </pic:spPr>
+                </pic:pic>
+              </a:graphicData>
+            </a:graphic>
+          </wp:inline>
+        </w:drawing>
+      </w:r>
+    </w:p>
+    <w:p>
+      <w:r>
+        <w:lastRenderedPageBreak/>
+        <w:t xml:space="preserve">E model criado... Pasta model -&gt; </w:t>
+      </w:r>
+      <w:proofErr w:type="spellStart"/>
+      <w:r>
+        <w:t>clientemodel.php</w:t>
+      </w:r>
+      <w:proofErr w:type="spellEnd"/>
+    </w:p>
+    <w:p>
+      <w:r>
+        <w:rPr>
+          <w:noProof/>
+        </w:rPr>
+        <w:drawing>
+          <wp:inline distT="0" distB="0" distL="0" distR="0" wp14:anchorId="0B2242CA" wp14:editId="7F2BF1CF">
+            <wp:extent cx="5731510" cy="1629410"/>
+            <wp:effectExtent l="0" t="0" r="2540" b="8890"/>
+            <wp:docPr id="12" name="Imagem 12"/>
+            <wp:cNvGraphicFramePr>
+              <a:graphicFrameLocks xmlns:a="http://schemas.openxmlformats.org/drawingml/2006/main" noChangeAspect="1"/>
+            </wp:cNvGraphicFramePr>
+            <a:graphic xmlns:a="http://schemas.openxmlformats.org/drawingml/2006/main">
+              <a:graphicData uri="http://schemas.openxmlformats.org/drawingml/2006/picture">
+                <pic:pic xmlns:pic="http://schemas.openxmlformats.org/drawingml/2006/picture">
+                  <pic:nvPicPr>
+                    <pic:cNvPr id="1" name=""/>
+                    <pic:cNvPicPr/>
+                  </pic:nvPicPr>
+                  <pic:blipFill>
+                    <a:blip r:embed="rId16"/>
+                    <a:stretch>
+                      <a:fillRect/>
+                    </a:stretch>
+                  </pic:blipFill>
+                  <pic:spPr>
+                    <a:xfrm>
+                      <a:off x="0" y="0"/>
+                      <a:ext cx="5731510" cy="1629410"/>
+                    </a:xfrm>
+                    <a:prstGeom prst="rect">
+                      <a:avLst/>
+                    </a:prstGeom>
+                  </pic:spPr>
+                </pic:pic>
+              </a:graphicData>
+            </a:graphic>
+          </wp:inline>
+        </w:drawing>
+      </w:r>
+    </w:p>
+    <w:p>
+      <w:r>
+        <w:t>E criaremos também o arquivo OsModel que só usaremos, mas pra frente...</w:t>
+      </w:r>
+    </w:p>
+    <w:p/>
+    <w:p>
+      <w:pPr>
+        <w:rPr>
+          <w:b/>
+          <w:bCs/>
+          <w:u w:val="single"/>
+        </w:rPr>
+      </w:pPr>
+      <w:r>
+        <w:rPr>
+          <w:b/>
+          <w:bCs/>
+          <w:u w:val="single"/>
+        </w:rPr>
+        <w:t>Criando banco de dados</w:t>
+      </w:r>
+    </w:p>
     <w:p/>
     <w:p/>
     <w:p>
@@ -1453,17 +1984,21 @@
       <w:pPr>
         <w:spacing w:after="0" w:line="240" w:lineRule="auto"/>
       </w:pPr>
+      <w:proofErr w:type="spellStart"/>
       <w:r>
         <w:t>Email</w:t>
       </w:r>
+      <w:proofErr w:type="spellEnd"/>
     </w:p>
     <w:p>
       <w:pPr>
         <w:spacing w:after="0" w:line="240" w:lineRule="auto"/>
       </w:pPr>
+      <w:proofErr w:type="spellStart"/>
       <w:r>
         <w:t>Datanasc</w:t>
       </w:r>
+      <w:proofErr w:type="spellEnd"/>
     </w:p>
     <w:p>
       <w:pPr>

</xml_diff>